<commit_message>
External actor/system interacting aith ADHS Task Manager
</commit_message>
<xml_diff>
--- a/useCaseWordDocs/External Actors:Systems.docx
+++ b/useCaseWordDocs/External Actors:Systems.docx
@@ -9,10 +9,7 @@
         <w:jc w:val="center"/>
       </w:pPr>
       <w:r>
-        <w:t>ADHD Task Manager</w:t>
-      </w:r>
-      <w:r>
-        <w:t xml:space="preserve"> </w:t>
+        <w:t xml:space="preserve">ADHD Task Manager </w:t>
       </w:r>
     </w:p>
     <w:p>
@@ -71,22 +68,7 @@
         <w:t xml:space="preserve">Wants </w:t>
       </w:r>
       <w:r>
-        <w:t xml:space="preserve">to add </w:t>
-      </w:r>
-      <w:r>
-        <w:t xml:space="preserve">or receive </w:t>
-      </w:r>
-      <w:r>
-        <w:t>something to</w:t>
-      </w:r>
-      <w:r>
-        <w:t>/from</w:t>
-      </w:r>
-      <w:r>
-        <w:t xml:space="preserve"> the app</w:t>
-      </w:r>
-      <w:r>
-        <w:t xml:space="preserve">, </w:t>
+        <w:t xml:space="preserve">to add or receive something to/from the app, </w:t>
       </w:r>
       <w:r>
         <w:t xml:space="preserve">they </w:t>
@@ -150,6 +132,9 @@
       </w:pPr>
       <w:r>
         <w:t xml:space="preserve">Email </w:t>
+      </w:r>
+      <w:r>
+        <w:t>appication</w:t>
       </w:r>
     </w:p>
     <w:p>
@@ -848,10 +833,7 @@
             <w:t xml:space="preserve">Use-case Specification: </w:t>
           </w:r>
           <w:r>
-            <w:t xml:space="preserve">External Actors Interacting with </w:t>
-          </w:r>
-          <w:r>
-            <w:t>ADHD Task Manager</w:t>
+            <w:t>External Actors Interacting with ADHD Task Manager</w:t>
           </w:r>
         </w:p>
       </w:tc>
@@ -1529,6 +1511,7 @@
     <w:lsdException w:name="HTML Sample" w:semiHidden="1" w:unhideWhenUsed="1"/>
     <w:lsdException w:name="HTML Typewriter" w:semiHidden="1" w:unhideWhenUsed="1"/>
     <w:lsdException w:name="HTML Variable" w:semiHidden="1" w:unhideWhenUsed="1"/>
+    <w:lsdException w:name="Normal Table" w:semiHidden="1" w:unhideWhenUsed="1"/>
     <w:lsdException w:name="annotation subject" w:semiHidden="1" w:unhideWhenUsed="1"/>
     <w:lsdException w:name="No List" w:semiHidden="1" w:unhideWhenUsed="1"/>
     <w:lsdException w:name="Outline List 1" w:semiHidden="1" w:unhideWhenUsed="1"/>
@@ -1571,8 +1554,11 @@
     <w:lsdException w:name="Table Contemporary" w:semiHidden="1" w:unhideWhenUsed="1"/>
     <w:lsdException w:name="Table Elegant" w:semiHidden="1" w:unhideWhenUsed="1"/>
     <w:lsdException w:name="Table Professional" w:semiHidden="1" w:unhideWhenUsed="1"/>
+    <w:lsdException w:name="Table Subtle 1" w:semiHidden="1" w:unhideWhenUsed="1"/>
     <w:lsdException w:name="Table Subtle 2" w:semiHidden="1" w:unhideWhenUsed="1"/>
     <w:lsdException w:name="Table Web 1" w:semiHidden="1" w:unhideWhenUsed="1"/>
+    <w:lsdException w:name="Table Web 2" w:semiHidden="1" w:unhideWhenUsed="1"/>
+    <w:lsdException w:name="Table Web 3" w:semiHidden="1" w:unhideWhenUsed="1"/>
     <w:lsdException w:name="Balloon Text" w:semiHidden="1" w:unhideWhenUsed="1"/>
     <w:lsdException w:name="Table Grid" w:uiPriority="39"/>
     <w:lsdException w:name="Table Theme" w:semiHidden="1" w:unhideWhenUsed="1"/>

</xml_diff>